<commit_message>
Updates to the QA
</commit_message>
<xml_diff>
--- a/Documents/Minutes/SWEng_wk9_full_group_mtng1.docx
+++ b/Documents/Minutes/SWEng_wk9_full_group_mtng1.docx
@@ -160,6 +160,7 @@
         </w:rPr>
         <w:t xml:space="preserve">Monday review sheets start </w:t>
       </w:r>
+      <w:proofErr w:type="gramStart"/>
       <w:r>
         <w:rPr>
           <w:b/>
@@ -167,6 +168,20 @@
           <w:lang w:val="en-US"/>
         </w:rPr>
         <w:t>Today</w:t>
+      </w:r>
+      <w:proofErr w:type="gramEnd"/>
+    </w:p>
+    <w:p>
+      <w:pPr>
+        <w:rPr>
+          <w:lang w:val="en-US"/>
+        </w:rPr>
+      </w:pPr>
+      <w:r>
+        <w:rPr>
+          <w:lang w:val="en-US"/>
+        </w:rPr>
+        <w:t>James to change things to do to “actions” – more formal</w:t>
       </w:r>
       <w:bookmarkStart w:id="0" w:name="_GoBack"/>
       <w:bookmarkEnd w:id="0"/>

</xml_diff>